<commit_message>
se agrgo angular, express y jade
express y jade en la carpeta node modules y se agrego en la
documentación las instalaciones que se han echo.
</commit_message>
<xml_diff>
--- a/Documents/Configuraciongit.docx
+++ b/Documents/Configuraciongit.docx
@@ -3,9 +3,35 @@
 <w:document xmlns:wpc="http://schemas.microsoft.com/office/word/2010/wordprocessingCanvas" xmlns:cx="http://schemas.microsoft.com/office/drawing/2014/chartex" xmlns:cx1="http://schemas.microsoft.com/office/drawing/2015/9/8/chartex" xmlns:cx2="http://schemas.microsoft.com/office/drawing/2015/10/21/chartex" xmlns:cx3="http://schemas.microsoft.com/office/drawing/2016/5/9/chartex" xmlns:cx4="http://schemas.microsoft.com/office/drawing/2016/5/10/chartex" xmlns:cx5="http://schemas.microsoft.com/office/drawing/2016/5/11/chartex" xmlns:cx6="http://schemas.microsoft.com/office/drawing/2016/5/12/chartex" xmlns:cx7="http://schemas.microsoft.com/office/drawing/2016/5/13/chartex" xmlns:cx8="http://schemas.microsoft.com/office/drawing/2016/5/14/chartex" xmlns:mc="http://schemas.openxmlformats.org/markup-compatibility/2006" xmlns:o="urn:schemas-microsoft-com:office:office" xmlns:r="http://schemas.openxmlformats.org/officeDocument/2006/relationships" xmlns:m="http://schemas.openxmlformats.org/officeDocument/2006/math" xmlns:v="urn:schemas-microsoft-com:vml" xmlns:wp14="http://schemas.microsoft.com/office/word/2010/wordprocessingDrawing" xmlns:wp="http://schemas.openxmlformats.org/drawingml/2006/wordprocessingDrawing" xmlns:w10="urn:schemas-microsoft-com:office:word" xmlns:w="http://schemas.openxmlformats.org/wordprocessingml/2006/main" xmlns:w14="http://schemas.microsoft.com/office/word/2010/wordml" xmlns:w15="http://schemas.microsoft.com/office/word/2012/wordml" xmlns:w16se="http://schemas.microsoft.com/office/word/2015/wordml/symex" xmlns:wpg="http://schemas.microsoft.com/office/word/2010/wordprocessingGroup" xmlns:wpi="http://schemas.microsoft.com/office/word/2010/wordprocessingInk" xmlns:wne="http://schemas.microsoft.com/office/word/2006/wordml" xmlns:wps="http://schemas.microsoft.com/office/word/2010/wordprocessingShape" mc:Ignorable="w14 w15 w16se wp14">
   <w:body>
     <w:p>
-      <w:r>
-        <w:t>Configuración de credenciales en git</w:t>
-      </w:r>
+      <w:proofErr w:type="spellStart"/>
+      <w:r>
+        <w:t>Configuración</w:t>
+      </w:r>
+      <w:proofErr w:type="spellEnd"/>
+      <w:r>
+        <w:t xml:space="preserve"> de </w:t>
+      </w:r>
+      <w:proofErr w:type="spellStart"/>
+      <w:r>
+        <w:t>credenciales</w:t>
+      </w:r>
+      <w:proofErr w:type="spellEnd"/>
+      <w:r>
+        <w:t xml:space="preserve"> </w:t>
+      </w:r>
+      <w:proofErr w:type="spellStart"/>
+      <w:r>
+        <w:t>en</w:t>
+      </w:r>
+      <w:proofErr w:type="spellEnd"/>
+      <w:r>
+        <w:t xml:space="preserve"> </w:t>
+      </w:r>
+      <w:proofErr w:type="spellStart"/>
+      <w:r>
+        <w:t>git</w:t>
+      </w:r>
+      <w:proofErr w:type="spellEnd"/>
     </w:p>
     <w:p/>
     <w:p>
@@ -24,68 +50,6 @@
                 <pic:pic xmlns:pic="http://schemas.openxmlformats.org/drawingml/2006/picture">
                   <pic:nvPicPr>
                     <pic:cNvPr id="0" name="image01.png"/>
-                    <pic:cNvPicPr preferRelativeResize="0"/>
-                  </pic:nvPicPr>
-                  <pic:blipFill>
-                    <a:blip r:embed="rId4"/>
-                    <a:srcRect/>
-                    <a:stretch>
-                      <a:fillRect/>
-                    </a:stretch>
-                  </pic:blipFill>
-                  <pic:spPr>
-                    <a:xfrm>
-                      <a:off x="0" y="0"/>
-                      <a:ext cx="5731200" cy="3225800"/>
-                    </a:xfrm>
-                    <a:prstGeom prst="rect">
-                      <a:avLst/>
-                    </a:prstGeom>
-                    <a:ln/>
-                  </pic:spPr>
-                </pic:pic>
-              </a:graphicData>
-            </a:graphic>
-          </wp:inline>
-        </w:drawing>
-      </w:r>
-    </w:p>
-    <w:p>
-      <w:pPr>
-        <w:rPr>
-          <w:lang w:val="es-CO"/>
-        </w:rPr>
-      </w:pPr>
-      <w:r>
-        <w:rPr>
-          <w:lang w:val="es-CO"/>
-        </w:rPr>
-        <w:t>hacer push, para esto debe estar ubicado en la carpeta donde está el proyecto</w:t>
-      </w:r>
-    </w:p>
-    <w:p>
-      <w:pPr>
-        <w:rPr>
-          <w:lang w:val="es-CO"/>
-        </w:rPr>
-      </w:pPr>
-    </w:p>
-    <w:p>
-      <w:r>
-        <w:rPr>
-          <w:noProof/>
-        </w:rPr>
-        <w:drawing>
-          <wp:inline distT="114300" distB="114300" distL="114300" distR="114300">
-            <wp:extent cx="5731200" cy="3225800"/>
-            <wp:effectExtent l="0" t="0" r="0" b="0"/>
-            <wp:docPr id="2" name="image03.png"/>
-            <wp:cNvGraphicFramePr/>
-            <a:graphic xmlns:a="http://schemas.openxmlformats.org/drawingml/2006/main">
-              <a:graphicData uri="http://schemas.openxmlformats.org/drawingml/2006/picture">
-                <pic:pic xmlns:pic="http://schemas.openxmlformats.org/drawingml/2006/picture">
-                  <pic:nvPicPr>
-                    <pic:cNvPr id="0" name="image03.png"/>
                     <pic:cNvPicPr preferRelativeResize="0"/>
                   </pic:nvPicPr>
                   <pic:blipFill>
@@ -112,6 +76,82 @@
         </w:drawing>
       </w:r>
     </w:p>
+    <w:p>
+      <w:pPr>
+        <w:rPr>
+          <w:lang w:val="es-CO"/>
+        </w:rPr>
+      </w:pPr>
+      <w:r>
+        <w:rPr>
+          <w:lang w:val="es-CO"/>
+        </w:rPr>
+        <w:t xml:space="preserve">hacer </w:t>
+      </w:r>
+      <w:proofErr w:type="spellStart"/>
+      <w:r>
+        <w:rPr>
+          <w:lang w:val="es-CO"/>
+        </w:rPr>
+        <w:t>push</w:t>
+      </w:r>
+      <w:proofErr w:type="spellEnd"/>
+      <w:r>
+        <w:rPr>
+          <w:lang w:val="es-CO"/>
+        </w:rPr>
+        <w:t>, para esto debe estar ubicado en la carpeta donde está el proyecto</w:t>
+      </w:r>
+    </w:p>
+    <w:p>
+      <w:pPr>
+        <w:rPr>
+          <w:lang w:val="es-CO"/>
+        </w:rPr>
+      </w:pPr>
+    </w:p>
+    <w:p>
+      <w:r>
+        <w:rPr>
+          <w:noProof/>
+        </w:rPr>
+        <w:drawing>
+          <wp:inline distT="114300" distB="114300" distL="114300" distR="114300">
+            <wp:extent cx="5731200" cy="3225800"/>
+            <wp:effectExtent l="0" t="0" r="0" b="0"/>
+            <wp:docPr id="2" name="image03.png"/>
+            <wp:cNvGraphicFramePr/>
+            <a:graphic xmlns:a="http://schemas.openxmlformats.org/drawingml/2006/main">
+              <a:graphicData uri="http://schemas.openxmlformats.org/drawingml/2006/picture">
+                <pic:pic xmlns:pic="http://schemas.openxmlformats.org/drawingml/2006/picture">
+                  <pic:nvPicPr>
+                    <pic:cNvPr id="0" name="image03.png"/>
+                    <pic:cNvPicPr preferRelativeResize="0"/>
+                  </pic:nvPicPr>
+                  <pic:blipFill>
+                    <a:blip r:embed="rId6"/>
+                    <a:srcRect/>
+                    <a:stretch>
+                      <a:fillRect/>
+                    </a:stretch>
+                  </pic:blipFill>
+                  <pic:spPr>
+                    <a:xfrm>
+                      <a:off x="0" y="0"/>
+                      <a:ext cx="5731200" cy="3225800"/>
+                    </a:xfrm>
+                    <a:prstGeom prst="rect">
+                      <a:avLst/>
+                    </a:prstGeom>
+                    <a:ln/>
+                  </pic:spPr>
+                </pic:pic>
+              </a:graphicData>
+            </a:graphic>
+          </wp:inline>
+        </w:drawing>
+      </w:r>
+    </w:p>
     <w:p/>
     <w:p>
       <w:pPr>
@@ -123,87 +163,118 @@
         <w:rPr>
           <w:lang w:val="es-CO"/>
         </w:rPr>
-        <w:t>hacer pull.</w:t>
-      </w:r>
-    </w:p>
-    <w:p>
-      <w:pPr>
-        <w:rPr>
-          <w:lang w:val="es-CO"/>
-        </w:rPr>
-      </w:pPr>
-    </w:p>
-    <w:p>
-      <w:pPr>
-        <w:rPr>
-          <w:lang w:val="es-CO"/>
-        </w:rPr>
-      </w:pPr>
-    </w:p>
-    <w:p>
-      <w:pPr>
-        <w:rPr>
-          <w:lang w:val="es-CO"/>
-        </w:rPr>
-      </w:pPr>
-    </w:p>
-    <w:p>
-      <w:pPr>
-        <w:rPr>
-          <w:lang w:val="es-CO"/>
-        </w:rPr>
-      </w:pPr>
-    </w:p>
-    <w:p>
-      <w:pPr>
-        <w:rPr>
-          <w:lang w:val="es-CO"/>
-        </w:rPr>
-      </w:pPr>
-    </w:p>
-    <w:p>
-      <w:pPr>
-        <w:rPr>
-          <w:lang w:val="es-CO"/>
-        </w:rPr>
-      </w:pPr>
-    </w:p>
-    <w:p>
-      <w:pPr>
-        <w:rPr>
-          <w:lang w:val="es-CO"/>
-        </w:rPr>
-      </w:pPr>
-    </w:p>
-    <w:p>
-      <w:pPr>
-        <w:rPr>
-          <w:lang w:val="es-CO"/>
-        </w:rPr>
-      </w:pPr>
-      <w:r>
-        <w:rPr>
-          <w:lang w:val="es-CO"/>
-        </w:rPr>
-        <w:t>Para personalizar la barra navbar:</w:t>
-      </w:r>
-    </w:p>
-    <w:p>
-      <w:pPr>
-        <w:rPr>
-          <w:lang w:val="es-CO"/>
-        </w:rPr>
-      </w:pPr>
-      <w:bookmarkStart w:id="0" w:name="_GoBack"/>
-      <w:bookmarkEnd w:id="0"/>
-    </w:p>
-    <w:p>
-      <w:pPr>
-        <w:rPr>
-          <w:lang w:val="es-CO"/>
-        </w:rPr>
-      </w:pPr>
-      <w:hyperlink r:id="rId6" w:history="1">
+        <w:t xml:space="preserve">hacer </w:t>
+      </w:r>
+      <w:proofErr w:type="spellStart"/>
+      <w:r>
+        <w:rPr>
+          <w:lang w:val="es-CO"/>
+        </w:rPr>
+        <w:t>pull</w:t>
+      </w:r>
+      <w:proofErr w:type="spellEnd"/>
+      <w:r>
+        <w:rPr>
+          <w:lang w:val="es-CO"/>
+        </w:rPr>
+        <w:t>.</w:t>
+      </w:r>
+    </w:p>
+    <w:p>
+      <w:pPr>
+        <w:rPr>
+          <w:lang w:val="es-CO"/>
+        </w:rPr>
+      </w:pPr>
+    </w:p>
+    <w:p>
+      <w:pPr>
+        <w:rPr>
+          <w:lang w:val="es-CO"/>
+        </w:rPr>
+      </w:pPr>
+    </w:p>
+    <w:p>
+      <w:pPr>
+        <w:rPr>
+          <w:lang w:val="es-CO"/>
+        </w:rPr>
+      </w:pPr>
+    </w:p>
+    <w:p>
+      <w:pPr>
+        <w:rPr>
+          <w:lang w:val="es-CO"/>
+        </w:rPr>
+      </w:pPr>
+    </w:p>
+    <w:p>
+      <w:pPr>
+        <w:rPr>
+          <w:lang w:val="es-CO"/>
+        </w:rPr>
+      </w:pPr>
+    </w:p>
+    <w:p>
+      <w:pPr>
+        <w:rPr>
+          <w:lang w:val="es-CO"/>
+        </w:rPr>
+      </w:pPr>
+    </w:p>
+    <w:p>
+      <w:pPr>
+        <w:rPr>
+          <w:lang w:val="es-CO"/>
+        </w:rPr>
+      </w:pPr>
+    </w:p>
+    <w:p>
+      <w:pPr>
+        <w:pStyle w:val="ListParagraph"/>
+        <w:numPr>
+          <w:ilvl w:val="0"/>
+          <w:numId w:val="2"/>
+        </w:numPr>
+        <w:rPr>
+          <w:lang w:val="es-CO"/>
+        </w:rPr>
+      </w:pPr>
+      <w:r>
+        <w:rPr>
+          <w:lang w:val="es-CO"/>
+        </w:rPr>
+        <w:t xml:space="preserve">Para personalizar la barra </w:t>
+      </w:r>
+      <w:proofErr w:type="spellStart"/>
+      <w:r>
+        <w:rPr>
+          <w:lang w:val="es-CO"/>
+        </w:rPr>
+        <w:t>navbar</w:t>
+      </w:r>
+      <w:proofErr w:type="spellEnd"/>
+      <w:r>
+        <w:rPr>
+          <w:lang w:val="es-CO"/>
+        </w:rPr>
+        <w:t>:</w:t>
+      </w:r>
+    </w:p>
+    <w:p>
+      <w:pPr>
+        <w:rPr>
+          <w:lang w:val="es-CO"/>
+        </w:rPr>
+      </w:pPr>
+    </w:p>
+    <w:p>
+      <w:pPr>
+        <w:rPr>
+          <w:lang w:val="es-CO"/>
+        </w:rPr>
+      </w:pPr>
+      <w:hyperlink r:id="rId7" w:history="1">
         <w:r>
           <w:rPr>
             <w:rStyle w:val="Hyperlink"/>
@@ -219,6 +290,324 @@
         <w:t xml:space="preserve"> </w:t>
       </w:r>
     </w:p>
+    <w:p>
+      <w:pPr>
+        <w:rPr>
+          <w:lang w:val="es-CO"/>
+        </w:rPr>
+      </w:pPr>
+    </w:p>
+    <w:p>
+      <w:pPr>
+        <w:pStyle w:val="ListParagraph"/>
+        <w:numPr>
+          <w:ilvl w:val="0"/>
+          <w:numId w:val="1"/>
+        </w:numPr>
+        <w:rPr>
+          <w:lang w:val="es-CO"/>
+        </w:rPr>
+      </w:pPr>
+      <w:r>
+        <w:rPr>
+          <w:lang w:val="es-CO"/>
+        </w:rPr>
+        <w:t xml:space="preserve">hay que instalar </w:t>
+      </w:r>
+      <w:proofErr w:type="spellStart"/>
+      <w:r>
+        <w:rPr>
+          <w:lang w:val="es-CO"/>
+        </w:rPr>
+        <w:t>nodejs</w:t>
+      </w:r>
+      <w:proofErr w:type="spellEnd"/>
+      <w:r>
+        <w:rPr>
+          <w:lang w:val="es-CO"/>
+        </w:rPr>
+        <w:t xml:space="preserve"> y configurarle la variable de entorno, normalmente este lo configura automáticamente.</w:t>
+      </w:r>
+    </w:p>
+    <w:p>
+      <w:pPr>
+        <w:rPr>
+          <w:lang w:val="es-CO"/>
+        </w:rPr>
+      </w:pPr>
+    </w:p>
+    <w:p>
+      <w:pPr>
+        <w:pStyle w:val="ListParagraph"/>
+        <w:numPr>
+          <w:ilvl w:val="0"/>
+          <w:numId w:val="1"/>
+        </w:numPr>
+        <w:rPr>
+          <w:lang w:val="es-CO"/>
+        </w:rPr>
+      </w:pPr>
+      <w:r>
+        <w:rPr>
+          <w:lang w:val="es-CO"/>
+        </w:rPr>
+        <w:t xml:space="preserve">Angular se accede con la </w:t>
+      </w:r>
+      <w:proofErr w:type="spellStart"/>
+      <w:r>
+        <w:rPr>
+          <w:lang w:val="es-CO"/>
+        </w:rPr>
+        <w:t>url</w:t>
+      </w:r>
+      <w:proofErr w:type="spellEnd"/>
+      <w:r>
+        <w:rPr>
+          <w:lang w:val="es-CO"/>
+        </w:rPr>
+        <w:t xml:space="preserve"> de la </w:t>
+      </w:r>
+      <w:proofErr w:type="spellStart"/>
+      <w:r>
+        <w:rPr>
+          <w:lang w:val="es-CO"/>
+        </w:rPr>
+        <w:t>pagina</w:t>
+      </w:r>
+      <w:proofErr w:type="spellEnd"/>
+      <w:r>
+        <w:rPr>
+          <w:lang w:val="es-CO"/>
+        </w:rPr>
+        <w:t xml:space="preserve"> principal y se coloca en los </w:t>
+      </w:r>
+      <w:proofErr w:type="spellStart"/>
+      <w:r>
+        <w:rPr>
+          <w:lang w:val="es-CO"/>
+        </w:rPr>
+        <w:t>html</w:t>
+      </w:r>
+      <w:proofErr w:type="spellEnd"/>
+      <w:r>
+        <w:rPr>
+          <w:lang w:val="es-CO"/>
+        </w:rPr>
+        <w:t xml:space="preserve"> en los </w:t>
+      </w:r>
+      <w:proofErr w:type="spellStart"/>
+      <w:r>
+        <w:rPr>
+          <w:lang w:val="es-CO"/>
+        </w:rPr>
+        <w:t>uqe</w:t>
+      </w:r>
+      <w:proofErr w:type="spellEnd"/>
+      <w:r>
+        <w:rPr>
+          <w:lang w:val="es-CO"/>
+        </w:rPr>
+        <w:t xml:space="preserve"> deseo usarla.</w:t>
+      </w:r>
+    </w:p>
+    <w:p>
+      <w:pPr>
+        <w:pStyle w:val="ListParagraph"/>
+        <w:rPr>
+          <w:lang w:val="es-CO"/>
+        </w:rPr>
+      </w:pPr>
+    </w:p>
+    <w:p>
+      <w:pPr>
+        <w:pStyle w:val="ListParagraph"/>
+        <w:numPr>
+          <w:ilvl w:val="0"/>
+          <w:numId w:val="1"/>
+        </w:numPr>
+        <w:rPr>
+          <w:lang w:val="es-CO"/>
+        </w:rPr>
+      </w:pPr>
+      <w:r>
+        <w:rPr>
+          <w:lang w:val="es-CO"/>
+        </w:rPr>
+        <w:t xml:space="preserve">En la siguiente </w:t>
+      </w:r>
+      <w:proofErr w:type="spellStart"/>
+      <w:r>
+        <w:rPr>
+          <w:lang w:val="es-CO"/>
+        </w:rPr>
+        <w:t>pagina</w:t>
+      </w:r>
+      <w:proofErr w:type="spellEnd"/>
+      <w:r>
+        <w:rPr>
+          <w:lang w:val="es-CO"/>
+        </w:rPr>
+        <w:t xml:space="preserve"> muestra como instalar </w:t>
+      </w:r>
+      <w:proofErr w:type="spellStart"/>
+      <w:r>
+        <w:rPr>
+          <w:lang w:val="es-CO"/>
+        </w:rPr>
+        <w:t>express</w:t>
+      </w:r>
+      <w:proofErr w:type="spellEnd"/>
+      <w:r>
+        <w:rPr>
+          <w:lang w:val="es-CO"/>
+        </w:rPr>
+        <w:t xml:space="preserve"> en Windows.</w:t>
+      </w:r>
+    </w:p>
+    <w:p>
+      <w:pPr>
+        <w:pStyle w:val="ListParagraph"/>
+        <w:rPr>
+          <w:lang w:val="es-CO"/>
+        </w:rPr>
+      </w:pPr>
+    </w:p>
+    <w:p>
+      <w:pPr>
+        <w:pStyle w:val="ListParagraph"/>
+        <w:rPr>
+          <w:lang w:val="es-CO"/>
+        </w:rPr>
+      </w:pPr>
+      <w:hyperlink r:id="rId8" w:history="1">
+        <w:r>
+          <w:rPr>
+            <w:rStyle w:val="Hyperlink"/>
+            <w:lang w:val="es-CO"/>
+          </w:rPr>
+          <w:t>https://luissubiabre.wordpress.com/2013/03/10/instalar-node-js-y-express-en-windows-7/</w:t>
+        </w:r>
+      </w:hyperlink>
+    </w:p>
+    <w:p>
+      <w:pPr>
+        <w:pStyle w:val="ListParagraph"/>
+        <w:rPr>
+          <w:lang w:val="es-CO"/>
+        </w:rPr>
+      </w:pPr>
+    </w:p>
+    <w:p>
+      <w:pPr>
+        <w:pStyle w:val="ListParagraph"/>
+        <w:numPr>
+          <w:ilvl w:val="0"/>
+          <w:numId w:val="1"/>
+        </w:numPr>
+        <w:rPr>
+          <w:lang w:val="es-CO"/>
+        </w:rPr>
+      </w:pPr>
+      <w:r>
+        <w:rPr>
+          <w:lang w:val="es-CO"/>
+        </w:rPr>
+        <w:t xml:space="preserve">En el siguiente link se muestra como correr la primera </w:t>
+      </w:r>
+      <w:proofErr w:type="spellStart"/>
+      <w:r>
+        <w:rPr>
+          <w:lang w:val="es-CO"/>
+        </w:rPr>
+        <w:t>pagina</w:t>
+      </w:r>
+      <w:proofErr w:type="spellEnd"/>
+      <w:r>
+        <w:rPr>
+          <w:lang w:val="es-CO"/>
+        </w:rPr>
+        <w:t xml:space="preserve"> web en un servidor </w:t>
+      </w:r>
+      <w:proofErr w:type="spellStart"/>
+      <w:r>
+        <w:rPr>
+          <w:lang w:val="es-CO"/>
+        </w:rPr>
+        <w:t>nodejs</w:t>
+      </w:r>
+      <w:proofErr w:type="spellEnd"/>
+      <w:r>
+        <w:rPr>
+          <w:lang w:val="es-CO"/>
+        </w:rPr>
+        <w:t>.</w:t>
+      </w:r>
+    </w:p>
+    <w:bookmarkStart w:id="0" w:name="_GoBack"/>
+    <w:bookmarkEnd w:id="0"/>
+    <w:p>
+      <w:pPr>
+        <w:pStyle w:val="ListParagraph"/>
+        <w:rPr>
+          <w:lang w:val="es-CO"/>
+        </w:rPr>
+      </w:pPr>
+      <w:r>
+        <w:rPr>
+          <w:lang w:val="es-CO"/>
+        </w:rPr>
+        <w:fldChar w:fldCharType="begin"/>
+      </w:r>
+      <w:r>
+        <w:rPr>
+          <w:lang w:val="es-CO"/>
+        </w:rPr>
+        <w:instrText xml:space="preserve"> HYPERLINK "</w:instrText>
+      </w:r>
+      <w:r>
+        <w:rPr>
+          <w:lang w:val="es-CO"/>
+        </w:rPr>
+        <w:instrText>https://codigofacilito.com/videos/mi_primera_pagina_web_nodejs_mi_primer_servidor_con_node_y_express</w:instrText>
+      </w:r>
+      <w:r>
+        <w:rPr>
+          <w:lang w:val="es-CO"/>
+        </w:rPr>
+        <w:instrText xml:space="preserve">" </w:instrText>
+      </w:r>
+      <w:r>
+        <w:rPr>
+          <w:lang w:val="es-CO"/>
+        </w:rPr>
+        <w:fldChar w:fldCharType="separate"/>
+      </w:r>
+      <w:r>
+        <w:rPr>
+          <w:rStyle w:val="Hyperlink"/>
+          <w:lang w:val="es-CO"/>
+        </w:rPr>
+        <w:t>https://codigofacilito.com/videos/mi_primera_pagina_web_nodejs_mi_primer_servidor_con_node_y_express</w:t>
+      </w:r>
+      <w:r>
+        <w:rPr>
+          <w:lang w:val="es-CO"/>
+        </w:rPr>
+        <w:fldChar w:fldCharType="end"/>
+      </w:r>
+    </w:p>
+    <w:p>
+      <w:pPr>
+        <w:pStyle w:val="ListParagraph"/>
+        <w:numPr>
+          <w:ilvl w:val="0"/>
+          <w:numId w:val="1"/>
+        </w:numPr>
+        <w:rPr>
+          <w:lang w:val="es-CO"/>
+        </w:rPr>
+      </w:pPr>
+    </w:p>
     <w:sectPr>
       <w:pgSz w:w="11909" w:h="16834"/>
       <w:pgMar w:top="1440" w:right="1440" w:bottom="1440" w:left="1440" w:header="0" w:footer="720" w:gutter="0"/>
@@ -227,6 +616,241 @@
     </w:sectPr>
   </w:body>
 </w:document>
+</file>
+
+<file path=word/numbering.xml><?xml version="1.0" encoding="utf-8"?>
+<w:numbering xmlns:wpc="http://schemas.microsoft.com/office/word/2010/wordprocessingCanvas" xmlns:cx="http://schemas.microsoft.com/office/drawing/2014/chartex" xmlns:cx1="http://schemas.microsoft.com/office/drawing/2015/9/8/chartex" xmlns:cx2="http://schemas.microsoft.com/office/drawing/2015/10/21/chartex" xmlns:cx3="http://schemas.microsoft.com/office/drawing/2016/5/9/chartex" xmlns:cx4="http://schemas.microsoft.com/office/drawing/2016/5/10/chartex" xmlns:cx5="http://schemas.microsoft.com/office/drawing/2016/5/11/chartex" xmlns:cx6="http://schemas.microsoft.com/office/drawing/2016/5/12/chartex" xmlns:cx7="http://schemas.microsoft.com/office/drawing/2016/5/13/chartex" xmlns:cx8="http://schemas.microsoft.com/office/drawing/2016/5/14/chartex" xmlns:mc="http://schemas.openxmlformats.org/markup-compatibility/2006" xmlns:o="urn:schemas-microsoft-com:office:office" xmlns:r="http://schemas.openxmlformats.org/officeDocument/2006/relationships" xmlns:m="http://schemas.openxmlformats.org/officeDocument/2006/math" xmlns:v="urn:schemas-microsoft-com:vml" xmlns:wp14="http://schemas.microsoft.com/office/word/2010/wordprocessingDrawing" xmlns:wp="http://schemas.openxmlformats.org/drawingml/2006/wordprocessingDrawing" xmlns:w10="urn:schemas-microsoft-com:office:word" xmlns:w="http://schemas.openxmlformats.org/wordprocessingml/2006/main" xmlns:w14="http://schemas.microsoft.com/office/word/2010/wordml" xmlns:w15="http://schemas.microsoft.com/office/word/2012/wordml" xmlns:w16se="http://schemas.microsoft.com/office/word/2015/wordml/symex" xmlns:wpg="http://schemas.microsoft.com/office/word/2010/wordprocessingGroup" xmlns:wpi="http://schemas.microsoft.com/office/word/2010/wordprocessingInk" xmlns:wne="http://schemas.microsoft.com/office/word/2006/wordml" xmlns:wps="http://schemas.microsoft.com/office/word/2010/wordprocessingShape" mc:Ignorable="w14 w15 w16se wp14">
+  <w:abstractNum w:abstractNumId="0" w15:restartNumberingAfterBreak="0">
+    <w:nsid w:val="40891900"/>
+    <w:multiLevelType w:val="hybridMultilevel"/>
+    <w:tmpl w:val="988EE912"/>
+    <w:lvl w:ilvl="0" w:tplc="7AB4EA06">
+      <w:numFmt w:val="bullet"/>
+      <w:lvlText w:val="-"/>
+      <w:lvlJc w:val="left"/>
+      <w:pPr>
+        <w:ind w:left="720" w:hanging="360"/>
+      </w:pPr>
+      <w:rPr>
+        <w:rFonts w:ascii="Arial" w:eastAsia="Arial" w:hAnsi="Arial" w:cs="Arial" w:hint="default"/>
+      </w:rPr>
+    </w:lvl>
+    <w:lvl w:ilvl="1" w:tplc="04090003" w:tentative="1">
+      <w:start w:val="1"/>
+      <w:numFmt w:val="bullet"/>
+      <w:lvlText w:val="o"/>
+      <w:lvlJc w:val="left"/>
+      <w:pPr>
+        <w:ind w:left="1440" w:hanging="360"/>
+      </w:pPr>
+      <w:rPr>
+        <w:rFonts w:ascii="Courier New" w:hAnsi="Courier New" w:cs="Courier New" w:hint="default"/>
+      </w:rPr>
+    </w:lvl>
+    <w:lvl w:ilvl="2" w:tplc="04090005" w:tentative="1">
+      <w:start w:val="1"/>
+      <w:numFmt w:val="bullet"/>
+      <w:lvlText w:val=""/>
+      <w:lvlJc w:val="left"/>
+      <w:pPr>
+        <w:ind w:left="2160" w:hanging="360"/>
+      </w:pPr>
+      <w:rPr>
+        <w:rFonts w:ascii="Wingdings" w:hAnsi="Wingdings" w:hint="default"/>
+      </w:rPr>
+    </w:lvl>
+    <w:lvl w:ilvl="3" w:tplc="04090001" w:tentative="1">
+      <w:start w:val="1"/>
+      <w:numFmt w:val="bullet"/>
+      <w:lvlText w:val=""/>
+      <w:lvlJc w:val="left"/>
+      <w:pPr>
+        <w:ind w:left="2880" w:hanging="360"/>
+      </w:pPr>
+      <w:rPr>
+        <w:rFonts w:ascii="Symbol" w:hAnsi="Symbol" w:hint="default"/>
+      </w:rPr>
+    </w:lvl>
+    <w:lvl w:ilvl="4" w:tplc="04090003" w:tentative="1">
+      <w:start w:val="1"/>
+      <w:numFmt w:val="bullet"/>
+      <w:lvlText w:val="o"/>
+      <w:lvlJc w:val="left"/>
+      <w:pPr>
+        <w:ind w:left="3600" w:hanging="360"/>
+      </w:pPr>
+      <w:rPr>
+        <w:rFonts w:ascii="Courier New" w:hAnsi="Courier New" w:cs="Courier New" w:hint="default"/>
+      </w:rPr>
+    </w:lvl>
+    <w:lvl w:ilvl="5" w:tplc="04090005" w:tentative="1">
+      <w:start w:val="1"/>
+      <w:numFmt w:val="bullet"/>
+      <w:lvlText w:val=""/>
+      <w:lvlJc w:val="left"/>
+      <w:pPr>
+        <w:ind w:left="4320" w:hanging="360"/>
+      </w:pPr>
+      <w:rPr>
+        <w:rFonts w:ascii="Wingdings" w:hAnsi="Wingdings" w:hint="default"/>
+      </w:rPr>
+    </w:lvl>
+    <w:lvl w:ilvl="6" w:tplc="04090001" w:tentative="1">
+      <w:start w:val="1"/>
+      <w:numFmt w:val="bullet"/>
+      <w:lvlText w:val=""/>
+      <w:lvlJc w:val="left"/>
+      <w:pPr>
+        <w:ind w:left="5040" w:hanging="360"/>
+      </w:pPr>
+      <w:rPr>
+        <w:rFonts w:ascii="Symbol" w:hAnsi="Symbol" w:hint="default"/>
+      </w:rPr>
+    </w:lvl>
+    <w:lvl w:ilvl="7" w:tplc="04090003" w:tentative="1">
+      <w:start w:val="1"/>
+      <w:numFmt w:val="bullet"/>
+      <w:lvlText w:val="o"/>
+      <w:lvlJc w:val="left"/>
+      <w:pPr>
+        <w:ind w:left="5760" w:hanging="360"/>
+      </w:pPr>
+      <w:rPr>
+        <w:rFonts w:ascii="Courier New" w:hAnsi="Courier New" w:cs="Courier New" w:hint="default"/>
+      </w:rPr>
+    </w:lvl>
+    <w:lvl w:ilvl="8" w:tplc="04090005" w:tentative="1">
+      <w:start w:val="1"/>
+      <w:numFmt w:val="bullet"/>
+      <w:lvlText w:val=""/>
+      <w:lvlJc w:val="left"/>
+      <w:pPr>
+        <w:ind w:left="6480" w:hanging="360"/>
+      </w:pPr>
+      <w:rPr>
+        <w:rFonts w:ascii="Wingdings" w:hAnsi="Wingdings" w:hint="default"/>
+      </w:rPr>
+    </w:lvl>
+  </w:abstractNum>
+  <w:abstractNum w:abstractNumId="1" w15:restartNumberingAfterBreak="0">
+    <w:nsid w:val="6AB56BAD"/>
+    <w:multiLevelType w:val="hybridMultilevel"/>
+    <w:tmpl w:val="53F69812"/>
+    <w:lvl w:ilvl="0" w:tplc="0F06DA82">
+      <w:numFmt w:val="bullet"/>
+      <w:lvlText w:val="-"/>
+      <w:lvlJc w:val="left"/>
+      <w:pPr>
+        <w:ind w:left="720" w:hanging="360"/>
+      </w:pPr>
+      <w:rPr>
+        <w:rFonts w:ascii="Arial" w:eastAsia="Arial" w:hAnsi="Arial" w:cs="Arial" w:hint="default"/>
+      </w:rPr>
+    </w:lvl>
+    <w:lvl w:ilvl="1" w:tplc="04090003" w:tentative="1">
+      <w:start w:val="1"/>
+      <w:numFmt w:val="bullet"/>
+      <w:lvlText w:val="o"/>
+      <w:lvlJc w:val="left"/>
+      <w:pPr>
+        <w:ind w:left="1440" w:hanging="360"/>
+      </w:pPr>
+      <w:rPr>
+        <w:rFonts w:ascii="Courier New" w:hAnsi="Courier New" w:cs="Courier New" w:hint="default"/>
+      </w:rPr>
+    </w:lvl>
+    <w:lvl w:ilvl="2" w:tplc="04090005" w:tentative="1">
+      <w:start w:val="1"/>
+      <w:numFmt w:val="bullet"/>
+      <w:lvlText w:val=""/>
+      <w:lvlJc w:val="left"/>
+      <w:pPr>
+        <w:ind w:left="2160" w:hanging="360"/>
+      </w:pPr>
+      <w:rPr>
+        <w:rFonts w:ascii="Wingdings" w:hAnsi="Wingdings" w:hint="default"/>
+      </w:rPr>
+    </w:lvl>
+    <w:lvl w:ilvl="3" w:tplc="04090001" w:tentative="1">
+      <w:start w:val="1"/>
+      <w:numFmt w:val="bullet"/>
+      <w:lvlText w:val=""/>
+      <w:lvlJc w:val="left"/>
+      <w:pPr>
+        <w:ind w:left="2880" w:hanging="360"/>
+      </w:pPr>
+      <w:rPr>
+        <w:rFonts w:ascii="Symbol" w:hAnsi="Symbol" w:hint="default"/>
+      </w:rPr>
+    </w:lvl>
+    <w:lvl w:ilvl="4" w:tplc="04090003" w:tentative="1">
+      <w:start w:val="1"/>
+      <w:numFmt w:val="bullet"/>
+      <w:lvlText w:val="o"/>
+      <w:lvlJc w:val="left"/>
+      <w:pPr>
+        <w:ind w:left="3600" w:hanging="360"/>
+      </w:pPr>
+      <w:rPr>
+        <w:rFonts w:ascii="Courier New" w:hAnsi="Courier New" w:cs="Courier New" w:hint="default"/>
+      </w:rPr>
+    </w:lvl>
+    <w:lvl w:ilvl="5" w:tplc="04090005" w:tentative="1">
+      <w:start w:val="1"/>
+      <w:numFmt w:val="bullet"/>
+      <w:lvlText w:val=""/>
+      <w:lvlJc w:val="left"/>
+      <w:pPr>
+        <w:ind w:left="4320" w:hanging="360"/>
+      </w:pPr>
+      <w:rPr>
+        <w:rFonts w:ascii="Wingdings" w:hAnsi="Wingdings" w:hint="default"/>
+      </w:rPr>
+    </w:lvl>
+    <w:lvl w:ilvl="6" w:tplc="04090001" w:tentative="1">
+      <w:start w:val="1"/>
+      <w:numFmt w:val="bullet"/>
+      <w:lvlText w:val=""/>
+      <w:lvlJc w:val="left"/>
+      <w:pPr>
+        <w:ind w:left="5040" w:hanging="360"/>
+      </w:pPr>
+      <w:rPr>
+        <w:rFonts w:ascii="Symbol" w:hAnsi="Symbol" w:hint="default"/>
+      </w:rPr>
+    </w:lvl>
+    <w:lvl w:ilvl="7" w:tplc="04090003" w:tentative="1">
+      <w:start w:val="1"/>
+      <w:numFmt w:val="bullet"/>
+      <w:lvlText w:val="o"/>
+      <w:lvlJc w:val="left"/>
+      <w:pPr>
+        <w:ind w:left="5760" w:hanging="360"/>
+      </w:pPr>
+      <w:rPr>
+        <w:rFonts w:ascii="Courier New" w:hAnsi="Courier New" w:cs="Courier New" w:hint="default"/>
+      </w:rPr>
+    </w:lvl>
+    <w:lvl w:ilvl="8" w:tplc="04090005" w:tentative="1">
+      <w:start w:val="1"/>
+      <w:numFmt w:val="bullet"/>
+      <w:lvlText w:val=""/>
+      <w:lvlJc w:val="left"/>
+      <w:pPr>
+        <w:ind w:left="6480" w:hanging="360"/>
+      </w:pPr>
+      <w:rPr>
+        <w:rFonts w:ascii="Wingdings" w:hAnsi="Wingdings" w:hint="default"/>
+      </w:rPr>
+    </w:lvl>
+  </w:abstractNum>
+  <w:num w:numId="1">
+    <w:abstractNumId w:val="1"/>
+  </w:num>
+  <w:num w:numId="2">
+    <w:abstractNumId w:val="0"/>
+  </w:num>
+</w:numbering>
 </file>
 
 <file path=word/styles.xml><?xml version="1.0" encoding="utf-8"?>
@@ -804,6 +1428,17 @@
       <w:shd w:val="clear" w:color="auto" w:fill="E6E6E6"/>
     </w:rPr>
   </w:style>
+  <w:style w:type="paragraph" w:styleId="ListParagraph">
+    <w:name w:val="List Paragraph"/>
+    <w:basedOn w:val="Normal"/>
+    <w:uiPriority w:val="34"/>
+    <w:qFormat/>
+    <w:rsid w:val="00441D10"/>
+    <w:pPr>
+      <w:ind w:left="720"/>
+      <w:contextualSpacing/>
+    </w:pPr>
+  </w:style>
 </w:styles>
 </file>
 

</xml_diff>